<commit_message>
Methodology Steps updated with time
</commit_message>
<xml_diff>
--- a/Methodology.docx
+++ b/Methodology.docx
@@ -54,6 +54,38 @@
       <w:proofErr w:type="gramEnd"/>
       <w:r>
         <w:t>) to read the large file.</w:t>
+      </w:r>
+    </w:p>
+    <w:p/>
+    <w:p>
+      <w:r>
+        <w:t xml:space="preserve">So basically I wanted to break the data into time </w:t>
+      </w:r>
+      <w:proofErr w:type="gramStart"/>
+      <w:r>
+        <w:t>frames :</w:t>
+      </w:r>
+      <w:proofErr w:type="gramEnd"/>
+      <w:r>
+        <w:t xml:space="preserve"> </w:t>
+      </w:r>
+      <w:proofErr w:type="spellStart"/>
+      <w:r>
+        <w:t>Morning,afternoon,evening,night</w:t>
+      </w:r>
+      <w:proofErr w:type="spellEnd"/>
+      <w:r>
+        <w:t>.</w:t>
+      </w:r>
+    </w:p>
+    <w:p>
+      <w:r>
+        <w:t>And check what are the locations which get more preference in these time frames.</w:t>
+      </w:r>
+    </w:p>
+    <w:p>
+      <w:r>
+        <w:t>Also make the weekends into consideration.</w:t>
       </w:r>
       <w:bookmarkStart w:id="0" w:name="_GoBack"/>
       <w:bookmarkEnd w:id="0"/>

</xml_diff>